<commit_message>
Eliminated Views, only selects now
</commit_message>
<xml_diff>
--- a/Relatorio BDAD.docx
+++ b/Relatorio BDAD.docx
@@ -1,6 +1,6 @@
 
 <file path=word/document.xml><?xml version="1.0" encoding="utf-8"?>
-<w:document xmlns:wpc="http://schemas.microsoft.com/office/word/2010/wordprocessingCanvas" xmlns:mo="http://schemas.microsoft.com/office/mac/office/2008/main" xmlns:mc="http://schemas.openxmlformats.org/markup-compatibility/2006" xmlns:mv="urn:schemas-microsoft-com:mac:vml" xmlns:o="urn:schemas-microsoft-com:office:office" xmlns:r="http://schemas.openxmlformats.org/officeDocument/2006/relationships" xmlns:m="http://schemas.openxmlformats.org/officeDocument/2006/math" xmlns:v="urn:schemas-microsoft-com:vml" xmlns:wp14="http://schemas.microsoft.com/office/word/2010/wordprocessingDrawing" xmlns:wp="http://schemas.openxmlformats.org/drawingml/2006/wordprocessingDrawing" xmlns:w10="urn:schemas-microsoft-com:office:word" xmlns:w="http://schemas.openxmlformats.org/wordprocessingml/2006/main" xmlns:w14="http://schemas.microsoft.com/office/word/2010/wordml" xmlns:w15="http://schemas.microsoft.com/office/word/2012/wordml" xmlns:wpg="http://schemas.microsoft.com/office/word/2010/wordprocessingGroup" xmlns:wpi="http://schemas.microsoft.com/office/word/2010/wordprocessingInk" xmlns:wne="http://schemas.microsoft.com/office/word/2006/wordml" xmlns:wps="http://schemas.microsoft.com/office/word/2010/wordprocessingShape" mc:Ignorable="w14 w15 wp14">
+<w:document xmlns:wpc="http://schemas.microsoft.com/office/word/2010/wordprocessingCanvas" xmlns:cx="http://schemas.microsoft.com/office/drawing/2014/chartex" xmlns:cx1="http://schemas.microsoft.com/office/drawing/2015/9/8/chartex" xmlns:cx2="http://schemas.microsoft.com/office/drawing/2015/10/21/chartex" xmlns:cx3="http://schemas.microsoft.com/office/drawing/2016/5/9/chartex" xmlns:cx4="http://schemas.microsoft.com/office/drawing/2016/5/10/chartex" xmlns:cx5="http://schemas.microsoft.com/office/drawing/2016/5/11/chartex" xmlns:mc="http://schemas.openxmlformats.org/markup-compatibility/2006" xmlns:o="urn:schemas-microsoft-com:office:office" xmlns:r="http://schemas.openxmlformats.org/officeDocument/2006/relationships" xmlns:m="http://schemas.openxmlformats.org/officeDocument/2006/math" xmlns:v="urn:schemas-microsoft-com:vml" xmlns:wp14="http://schemas.microsoft.com/office/word/2010/wordprocessingDrawing" xmlns:wp="http://schemas.openxmlformats.org/drawingml/2006/wordprocessingDrawing" xmlns:w10="urn:schemas-microsoft-com:office:word" xmlns:w="http://schemas.openxmlformats.org/wordprocessingml/2006/main" xmlns:w14="http://schemas.microsoft.com/office/word/2010/wordml" xmlns:w15="http://schemas.microsoft.com/office/word/2012/wordml" xmlns:w16se="http://schemas.microsoft.com/office/word/2015/wordml/symex" xmlns:wpg="http://schemas.microsoft.com/office/word/2010/wordprocessingGroup" xmlns:wpi="http://schemas.microsoft.com/office/word/2010/wordprocessingInk" xmlns:wne="http://schemas.microsoft.com/office/word/2006/wordml" xmlns:wps="http://schemas.microsoft.com/office/word/2010/wordprocessingShape" mc:Ignorable="w14 w15 w16se wp14">
   <w:background w:color="FFFFFF"/>
   <w:body>
     <w:p>
@@ -15,7 +15,6 @@
       <w:r>
         <w:rPr>
           <w:noProof/>
-          <w:lang w:val="en-GB" w:eastAsia="en-GB"/>
         </w:rPr>
         <w:drawing>
           <wp:anchor distT="114300" distB="114300" distL="114300" distR="114300" simplePos="0" relativeHeight="251658240" behindDoc="0" locked="0" layoutInCell="0" hidden="0" allowOverlap="1" wp14:anchorId="15017F89" wp14:editId="7586716D">
@@ -168,7 +167,7 @@
     </w:p>
     <w:p>
       <w:pPr>
-        <w:pStyle w:val="Title"/>
+        <w:pStyle w:val="Ttulo"/>
         <w:jc w:val="center"/>
         <w:rPr>
           <w:b/>
@@ -271,7 +270,7 @@
     </w:p>
     <w:p>
       <w:pPr>
-        <w:pStyle w:val="Heading1"/>
+        <w:pStyle w:val="Ttulo1"/>
         <w:rPr>
           <w:rFonts w:ascii="Calibri" w:eastAsia="Calibri" w:hAnsi="Calibri" w:cs="Calibri"/>
         </w:rPr>
@@ -305,7 +304,7 @@
       <w:sdtContent>
         <w:p>
           <w:pPr>
-            <w:pStyle w:val="TOC1"/>
+            <w:pStyle w:val="ndice1"/>
             <w:tabs>
               <w:tab w:val="right" w:pos="9019"/>
             </w:tabs>
@@ -325,7 +324,7 @@
           <w:hyperlink w:anchor="_Toc483500244" w:history="1">
             <w:r>
               <w:rPr>
-                <w:rStyle w:val="Hyperlink"/>
+                <w:rStyle w:val="Hiperligao"/>
                 <w:noProof/>
               </w:rPr>
               <w:t>Índice</w:t>
@@ -382,7 +381,7 @@
         </w:p>
         <w:p>
           <w:pPr>
-            <w:pStyle w:val="TOC1"/>
+            <w:pStyle w:val="ndice1"/>
             <w:tabs>
               <w:tab w:val="right" w:pos="9019"/>
             </w:tabs>
@@ -393,7 +392,7 @@
           <w:hyperlink w:anchor="_Toc483500245" w:history="1">
             <w:r>
               <w:rPr>
-                <w:rStyle w:val="Hyperlink"/>
+                <w:rStyle w:val="Hiperligao"/>
                 <w:noProof/>
               </w:rPr>
               <w:t>Contexto</w:t>
@@ -450,7 +449,7 @@
         </w:p>
         <w:p>
           <w:pPr>
-            <w:pStyle w:val="TOC1"/>
+            <w:pStyle w:val="ndice1"/>
             <w:tabs>
               <w:tab w:val="right" w:pos="9019"/>
             </w:tabs>
@@ -461,7 +460,7 @@
           <w:hyperlink w:anchor="_Toc483500246" w:history="1">
             <w:r>
               <w:rPr>
-                <w:rStyle w:val="Hyperlink"/>
+                <w:rStyle w:val="Hiperligao"/>
                 <w:noProof/>
               </w:rPr>
               <w:t>Principais conceitos</w:t>
@@ -518,7 +517,7 @@
         </w:p>
         <w:p>
           <w:pPr>
-            <w:pStyle w:val="TOC1"/>
+            <w:pStyle w:val="ndice1"/>
             <w:tabs>
               <w:tab w:val="right" w:pos="9019"/>
             </w:tabs>
@@ -529,7 +528,7 @@
           <w:hyperlink w:anchor="_Toc483500247" w:history="1">
             <w:r>
               <w:rPr>
-                <w:rStyle w:val="Hyperlink"/>
+                <w:rStyle w:val="Hiperligao"/>
                 <w:noProof/>
               </w:rPr>
               <w:t>Modelo Relacional e Dependências Funcionais</w:t>
@@ -586,7 +585,7 @@
         </w:p>
         <w:p>
           <w:pPr>
-            <w:pStyle w:val="TOC1"/>
+            <w:pStyle w:val="ndice1"/>
             <w:tabs>
               <w:tab w:val="right" w:pos="9019"/>
             </w:tabs>
@@ -597,7 +596,7 @@
           <w:hyperlink w:anchor="_Toc483500248" w:history="1">
             <w:r>
               <w:rPr>
-                <w:rStyle w:val="Hyperlink"/>
+                <w:rStyle w:val="Hiperligao"/>
                 <w:noProof/>
               </w:rPr>
               <w:t>Restrições</w:t>
@@ -654,7 +653,7 @@
         </w:p>
         <w:p>
           <w:pPr>
-            <w:pStyle w:val="TOC1"/>
+            <w:pStyle w:val="ndice1"/>
             <w:tabs>
               <w:tab w:val="right" w:pos="9019"/>
             </w:tabs>
@@ -665,7 +664,7 @@
           <w:hyperlink w:anchor="_Toc483500249" w:history="1">
             <w:r>
               <w:rPr>
-                <w:rStyle w:val="Hyperlink"/>
+                <w:rStyle w:val="Hiperligao"/>
                 <w:noProof/>
               </w:rPr>
               <w:t>Interrogações</w:t>
@@ -722,7 +721,7 @@
         </w:p>
         <w:p>
           <w:pPr>
-            <w:pStyle w:val="TOC1"/>
+            <w:pStyle w:val="ndice1"/>
             <w:tabs>
               <w:tab w:val="right" w:pos="9019"/>
             </w:tabs>
@@ -733,7 +732,7 @@
           <w:hyperlink w:anchor="_Toc483500250" w:history="1">
             <w:r>
               <w:rPr>
-                <w:rStyle w:val="Hyperlink"/>
+                <w:rStyle w:val="Hiperligao"/>
                 <w:noProof/>
               </w:rPr>
               <w:t>Gatilhos</w:t>
@@ -790,7 +789,7 @@
         </w:p>
         <w:p>
           <w:pPr>
-            <w:pStyle w:val="TOC1"/>
+            <w:pStyle w:val="ndice1"/>
             <w:tabs>
               <w:tab w:val="right" w:pos="9019"/>
             </w:tabs>
@@ -801,7 +800,7 @@
           <w:hyperlink w:anchor="_Toc483500251" w:history="1">
             <w:r>
               <w:rPr>
-                <w:rStyle w:val="Hyperlink"/>
+                <w:rStyle w:val="Hiperligao"/>
                 <w:noProof/>
               </w:rPr>
               <w:t>UML</w:t>
@@ -858,7 +857,7 @@
         </w:p>
         <w:p>
           <w:pPr>
-            <w:pStyle w:val="TOC1"/>
+            <w:pStyle w:val="ndice1"/>
             <w:tabs>
               <w:tab w:val="right" w:pos="9019"/>
             </w:tabs>
@@ -869,9 +868,8 @@
           <w:hyperlink w:anchor="_Toc483500252" w:history="1">
             <w:r>
               <w:rPr>
-                <w:rStyle w:val="Hyperlink"/>
+                <w:rStyle w:val="Hiperligao"/>
                 <w:noProof/>
-                <w:lang w:val="en-GB" w:eastAsia="en-GB"/>
               </w:rPr>
               <w:drawing>
                 <wp:inline distT="114300" distB="114300" distL="114300" distR="114300" wp14:anchorId="41BA4774" wp14:editId="2253F380">
@@ -985,7 +983,7 @@
     </w:p>
     <w:p>
       <w:pPr>
-        <w:pStyle w:val="Heading1"/>
+        <w:pStyle w:val="Ttulo1"/>
         <w:rPr>
           <w:rFonts w:ascii="Calibri" w:eastAsia="Calibri" w:hAnsi="Calibri" w:cs="Calibri"/>
         </w:rPr>
@@ -1001,7 +999,7 @@
     <w:p/>
     <w:p>
       <w:pPr>
-        <w:pStyle w:val="Heading1"/>
+        <w:pStyle w:val="Ttulo1"/>
         <w:rPr>
           <w:rFonts w:ascii="Calibri" w:eastAsia="Calibri" w:hAnsi="Calibri" w:cs="Calibri"/>
         </w:rPr>
@@ -1041,7 +1039,7 @@
     </w:p>
     <w:p>
       <w:pPr>
-        <w:pStyle w:val="Heading1"/>
+        <w:pStyle w:val="Ttulo1"/>
         <w:rPr>
           <w:rFonts w:ascii="Calibri" w:eastAsia="Calibri" w:hAnsi="Calibri" w:cs="Calibri"/>
         </w:rPr>
@@ -1326,7 +1324,7 @@
     <w:p/>
     <w:p>
       <w:pPr>
-        <w:pStyle w:val="Heading1"/>
+        <w:pStyle w:val="Ttulo1"/>
         <w:rPr>
           <w:rFonts w:ascii="Calibri" w:eastAsia="Calibri" w:hAnsi="Calibri" w:cs="Calibri"/>
         </w:rPr>
@@ -1341,7 +1339,7 @@
     </w:p>
     <w:p>
       <w:pPr>
-        <w:pStyle w:val="Heading1"/>
+        <w:pStyle w:val="Ttulo1"/>
         <w:rPr>
           <w:rFonts w:ascii="Calibri" w:eastAsia="Calibri" w:hAnsi="Calibri" w:cs="Calibri"/>
         </w:rPr>
@@ -1351,7 +1349,7 @@
     </w:p>
     <w:p>
       <w:pPr>
-        <w:pStyle w:val="Heading1"/>
+        <w:pStyle w:val="Ttulo1"/>
         <w:rPr>
           <w:color w:val="FF0000"/>
           <w:sz w:val="22"/>
@@ -4114,7 +4112,7 @@
     </w:p>
     <w:p>
       <w:pPr>
-        <w:pStyle w:val="Heading1"/>
+        <w:pStyle w:val="Ttulo1"/>
         <w:rPr>
           <w:rFonts w:ascii="Calibri" w:eastAsia="Calibri" w:hAnsi="Calibri" w:cs="Calibri"/>
         </w:rPr>
@@ -5752,7 +5750,7 @@
     </w:p>
     <w:p>
       <w:pPr>
-        <w:pStyle w:val="Heading1"/>
+        <w:pStyle w:val="Ttulo1"/>
         <w:rPr>
           <w:rFonts w:ascii="Calibri" w:eastAsia="Calibri" w:hAnsi="Calibri" w:cs="Calibri"/>
         </w:rPr>
@@ -5806,7 +5804,13 @@
         <w:t xml:space="preserve"> Time</w:t>
       </w:r>
       <w:r>
-        <w:t>: mostra o tempo médio de estadia em cada Restaurante.</w:t>
+        <w:t>: mostra o tempo médio de estadia em cada Restaurante</w:t>
+      </w:r>
+      <w:r>
+        <w:t>, em minutos</w:t>
+      </w:r>
+      <w:r>
+        <w:t>.</w:t>
       </w:r>
     </w:p>
     <w:p>
@@ -5895,6 +5899,8 @@
       <w:r>
         <w:t>os em cada Restaurante.</w:t>
       </w:r>
+      <w:bookmarkStart w:id="10" w:name="_GoBack"/>
+      <w:bookmarkEnd w:id="10"/>
     </w:p>
     <w:p>
       <w:pPr>
@@ -6743,12 +6749,12 @@
     </w:p>
     <w:p>
       <w:pPr>
-        <w:pStyle w:val="Heading1"/>
+        <w:pStyle w:val="Ttulo1"/>
         <w:rPr>
           <w:rFonts w:ascii="Calibri" w:eastAsia="Calibri" w:hAnsi="Calibri" w:cs="Calibri"/>
         </w:rPr>
       </w:pPr>
-      <w:bookmarkStart w:id="10" w:name="_Toc483500250"/>
+      <w:bookmarkStart w:id="11" w:name="_Toc483500250"/>
       <w:r>
         <w:rPr>
           <w:rFonts w:ascii="Calibri" w:eastAsia="Calibri" w:hAnsi="Calibri" w:cs="Calibri"/>
@@ -6756,11 +6762,11 @@
         <w:lastRenderedPageBreak/>
         <w:t>Gatilhos</w:t>
       </w:r>
-      <w:bookmarkEnd w:id="10"/>
-    </w:p>
-    <w:p>
-      <w:pPr>
-        <w:pStyle w:val="ListParagraph"/>
+      <w:bookmarkEnd w:id="11"/>
+    </w:p>
+    <w:p>
+      <w:pPr>
+        <w:pStyle w:val="PargrafodaLista"/>
         <w:numPr>
           <w:ilvl w:val="0"/>
           <w:numId w:val="19"/>
@@ -6812,7 +6818,7 @@
     </w:p>
     <w:p>
       <w:pPr>
-        <w:pStyle w:val="ListParagraph"/>
+        <w:pStyle w:val="PargrafodaLista"/>
         <w:numPr>
           <w:ilvl w:val="0"/>
           <w:numId w:val="19"/>
@@ -6837,7 +6843,7 @@
     </w:p>
     <w:p>
       <w:pPr>
-        <w:pStyle w:val="ListParagraph"/>
+        <w:pStyle w:val="PargrafodaLista"/>
         <w:numPr>
           <w:ilvl w:val="0"/>
           <w:numId w:val="19"/>
@@ -6874,14 +6880,14 @@
     </w:p>
     <w:p>
       <w:pPr>
-        <w:pStyle w:val="Heading1"/>
+        <w:pStyle w:val="Ttulo1"/>
         <w:rPr>
           <w:rFonts w:ascii="Calibri" w:eastAsia="Calibri" w:hAnsi="Calibri" w:cs="Calibri"/>
           <w:sz w:val="28"/>
           <w:szCs w:val="28"/>
         </w:rPr>
       </w:pPr>
-      <w:bookmarkStart w:id="11" w:name="_Toc483500251"/>
+      <w:bookmarkStart w:id="12" w:name="_Toc483500251"/>
       <w:r>
         <w:rPr>
           <w:rFonts w:ascii="Calibri" w:eastAsia="Calibri" w:hAnsi="Calibri" w:cs="Calibri"/>
@@ -6889,25 +6895,23 @@
         <w:lastRenderedPageBreak/>
         <w:t>UML</w:t>
       </w:r>
-      <w:bookmarkEnd w:id="11"/>
-    </w:p>
-    <w:p>
-      <w:pPr>
-        <w:pStyle w:val="Heading1"/>
+      <w:bookmarkEnd w:id="12"/>
+    </w:p>
+    <w:p>
+      <w:pPr>
+        <w:pStyle w:val="Ttulo1"/>
         <w:ind w:left="-1155" w:right="-870"/>
         <w:jc w:val="center"/>
         <w:rPr>
           <w:rFonts w:ascii="Calibri" w:eastAsia="Calibri" w:hAnsi="Calibri" w:cs="Calibri"/>
         </w:rPr>
       </w:pPr>
-      <w:bookmarkStart w:id="12" w:name="_4d34og8" w:colFirst="0" w:colLast="0"/>
-      <w:bookmarkStart w:id="13" w:name="_GoBack"/>
-      <w:bookmarkEnd w:id="12"/>
+      <w:bookmarkStart w:id="13" w:name="_4d34og8" w:colFirst="0" w:colLast="0"/>
+      <w:bookmarkEnd w:id="13"/>
       <w:r>
         <w:rPr>
           <w:rFonts w:ascii="Calibri" w:eastAsia="Calibri" w:hAnsi="Calibri" w:cs="Calibri"/>
           <w:noProof/>
-          <w:lang w:val="en-GB" w:eastAsia="en-GB"/>
         </w:rPr>
         <w:drawing>
           <wp:inline distT="0" distB="0" distL="0" distR="0" wp14:anchorId="09B13E7C" wp14:editId="6FB6CB5F">
@@ -6958,7 +6962,6 @@
           </wp:inline>
         </w:drawing>
       </w:r>
-      <w:bookmarkEnd w:id="13"/>
     </w:p>
     <w:sectPr>
       <w:headerReference w:type="default" r:id="rId10"/>
@@ -6973,7 +6976,7 @@
 </file>
 
 <file path=word/endnotes.xml><?xml version="1.0" encoding="utf-8"?>
-<w:endnotes xmlns:wpc="http://schemas.microsoft.com/office/word/2010/wordprocessingCanvas" xmlns:mo="http://schemas.microsoft.com/office/mac/office/2008/main" xmlns:mc="http://schemas.openxmlformats.org/markup-compatibility/2006" xmlns:mv="urn:schemas-microsoft-com:mac:vml" xmlns:o="urn:schemas-microsoft-com:office:office" xmlns:r="http://schemas.openxmlformats.org/officeDocument/2006/relationships" xmlns:m="http://schemas.openxmlformats.org/officeDocument/2006/math" xmlns:v="urn:schemas-microsoft-com:vml" xmlns:wp14="http://schemas.microsoft.com/office/word/2010/wordprocessingDrawing" xmlns:wp="http://schemas.openxmlformats.org/drawingml/2006/wordprocessingDrawing" xmlns:w10="urn:schemas-microsoft-com:office:word" xmlns:w="http://schemas.openxmlformats.org/wordprocessingml/2006/main" xmlns:w14="http://schemas.microsoft.com/office/word/2010/wordml" xmlns:w15="http://schemas.microsoft.com/office/word/2012/wordml" xmlns:wpg="http://schemas.microsoft.com/office/word/2010/wordprocessingGroup" xmlns:wpi="http://schemas.microsoft.com/office/word/2010/wordprocessingInk" xmlns:wne="http://schemas.microsoft.com/office/word/2006/wordml" xmlns:wps="http://schemas.microsoft.com/office/word/2010/wordprocessingShape" mc:Ignorable="w14 w15 wp14">
+<w:endnotes xmlns:wpc="http://schemas.microsoft.com/office/word/2010/wordprocessingCanvas" xmlns:cx="http://schemas.microsoft.com/office/drawing/2014/chartex" xmlns:cx1="http://schemas.microsoft.com/office/drawing/2015/9/8/chartex" xmlns:cx2="http://schemas.microsoft.com/office/drawing/2015/10/21/chartex" xmlns:cx3="http://schemas.microsoft.com/office/drawing/2016/5/9/chartex" xmlns:cx4="http://schemas.microsoft.com/office/drawing/2016/5/10/chartex" xmlns:cx5="http://schemas.microsoft.com/office/drawing/2016/5/11/chartex" xmlns:mc="http://schemas.openxmlformats.org/markup-compatibility/2006" xmlns:o="urn:schemas-microsoft-com:office:office" xmlns:r="http://schemas.openxmlformats.org/officeDocument/2006/relationships" xmlns:m="http://schemas.openxmlformats.org/officeDocument/2006/math" xmlns:v="urn:schemas-microsoft-com:vml" xmlns:wp14="http://schemas.microsoft.com/office/word/2010/wordprocessingDrawing" xmlns:wp="http://schemas.openxmlformats.org/drawingml/2006/wordprocessingDrawing" xmlns:w10="urn:schemas-microsoft-com:office:word" xmlns:w="http://schemas.openxmlformats.org/wordprocessingml/2006/main" xmlns:w14="http://schemas.microsoft.com/office/word/2010/wordml" xmlns:w15="http://schemas.microsoft.com/office/word/2012/wordml" xmlns:w16se="http://schemas.microsoft.com/office/word/2015/wordml/symex" xmlns:wpg="http://schemas.microsoft.com/office/word/2010/wordprocessingGroup" xmlns:wpi="http://schemas.microsoft.com/office/word/2010/wordprocessingInk" xmlns:wne="http://schemas.microsoft.com/office/word/2006/wordml" xmlns:wps="http://schemas.microsoft.com/office/word/2010/wordprocessingShape" mc:Ignorable="w14 w15 w16se wp14">
   <w:endnote w:type="separator" w:id="-1">
     <w:p>
       <w:pPr>
@@ -6998,7 +7001,7 @@
 </file>
 
 <file path=word/footer1.xml><?xml version="1.0" encoding="utf-8"?>
-<w:ftr xmlns:wpc="http://schemas.microsoft.com/office/word/2010/wordprocessingCanvas" xmlns:mo="http://schemas.microsoft.com/office/mac/office/2008/main" xmlns:mc="http://schemas.openxmlformats.org/markup-compatibility/2006" xmlns:mv="urn:schemas-microsoft-com:mac:vml" xmlns:o="urn:schemas-microsoft-com:office:office" xmlns:r="http://schemas.openxmlformats.org/officeDocument/2006/relationships" xmlns:m="http://schemas.openxmlformats.org/officeDocument/2006/math" xmlns:v="urn:schemas-microsoft-com:vml" xmlns:wp14="http://schemas.microsoft.com/office/word/2010/wordprocessingDrawing" xmlns:wp="http://schemas.openxmlformats.org/drawingml/2006/wordprocessingDrawing" xmlns:w10="urn:schemas-microsoft-com:office:word" xmlns:w="http://schemas.openxmlformats.org/wordprocessingml/2006/main" xmlns:w14="http://schemas.microsoft.com/office/word/2010/wordml" xmlns:w15="http://schemas.microsoft.com/office/word/2012/wordml" xmlns:wpg="http://schemas.microsoft.com/office/word/2010/wordprocessingGroup" xmlns:wpi="http://schemas.microsoft.com/office/word/2010/wordprocessingInk" xmlns:wne="http://schemas.microsoft.com/office/word/2006/wordml" xmlns:wps="http://schemas.microsoft.com/office/word/2010/wordprocessingShape" mc:Ignorable="w14 w15 wp14">
+<w:ftr xmlns:wpc="http://schemas.microsoft.com/office/word/2010/wordprocessingCanvas" xmlns:cx="http://schemas.microsoft.com/office/drawing/2014/chartex" xmlns:cx1="http://schemas.microsoft.com/office/drawing/2015/9/8/chartex" xmlns:cx2="http://schemas.microsoft.com/office/drawing/2015/10/21/chartex" xmlns:cx3="http://schemas.microsoft.com/office/drawing/2016/5/9/chartex" xmlns:cx4="http://schemas.microsoft.com/office/drawing/2016/5/10/chartex" xmlns:cx5="http://schemas.microsoft.com/office/drawing/2016/5/11/chartex" xmlns:mc="http://schemas.openxmlformats.org/markup-compatibility/2006" xmlns:o="urn:schemas-microsoft-com:office:office" xmlns:r="http://schemas.openxmlformats.org/officeDocument/2006/relationships" xmlns:m="http://schemas.openxmlformats.org/officeDocument/2006/math" xmlns:v="urn:schemas-microsoft-com:vml" xmlns:wp14="http://schemas.microsoft.com/office/word/2010/wordprocessingDrawing" xmlns:wp="http://schemas.openxmlformats.org/drawingml/2006/wordprocessingDrawing" xmlns:w10="urn:schemas-microsoft-com:office:word" xmlns:w="http://schemas.openxmlformats.org/wordprocessingml/2006/main" xmlns:w14="http://schemas.microsoft.com/office/word/2010/wordml" xmlns:w15="http://schemas.microsoft.com/office/word/2012/wordml" xmlns:w16se="http://schemas.microsoft.com/office/word/2015/wordml/symex" xmlns:wpg="http://schemas.microsoft.com/office/word/2010/wordprocessingGroup" xmlns:wpi="http://schemas.microsoft.com/office/word/2010/wordprocessingInk" xmlns:wne="http://schemas.microsoft.com/office/word/2006/wordml" xmlns:wps="http://schemas.microsoft.com/office/word/2010/wordprocessingShape" mc:Ignorable="w14 w15 w16se wp14">
   <w:p>
     <w:pPr>
       <w:spacing w:after="720"/>
@@ -7017,7 +7020,7 @@
       <w:rPr>
         <w:noProof/>
       </w:rPr>
-      <w:t>18</w:t>
+      <w:t>16</w:t>
     </w:r>
     <w:r>
       <w:fldChar w:fldCharType="end"/>
@@ -7027,7 +7030,7 @@
 </file>
 
 <file path=word/footnotes.xml><?xml version="1.0" encoding="utf-8"?>
-<w:footnotes xmlns:wpc="http://schemas.microsoft.com/office/word/2010/wordprocessingCanvas" xmlns:mo="http://schemas.microsoft.com/office/mac/office/2008/main" xmlns:mc="http://schemas.openxmlformats.org/markup-compatibility/2006" xmlns:mv="urn:schemas-microsoft-com:mac:vml" xmlns:o="urn:schemas-microsoft-com:office:office" xmlns:r="http://schemas.openxmlformats.org/officeDocument/2006/relationships" xmlns:m="http://schemas.openxmlformats.org/officeDocument/2006/math" xmlns:v="urn:schemas-microsoft-com:vml" xmlns:wp14="http://schemas.microsoft.com/office/word/2010/wordprocessingDrawing" xmlns:wp="http://schemas.openxmlformats.org/drawingml/2006/wordprocessingDrawing" xmlns:w10="urn:schemas-microsoft-com:office:word" xmlns:w="http://schemas.openxmlformats.org/wordprocessingml/2006/main" xmlns:w14="http://schemas.microsoft.com/office/word/2010/wordml" xmlns:w15="http://schemas.microsoft.com/office/word/2012/wordml" xmlns:wpg="http://schemas.microsoft.com/office/word/2010/wordprocessingGroup" xmlns:wpi="http://schemas.microsoft.com/office/word/2010/wordprocessingInk" xmlns:wne="http://schemas.microsoft.com/office/word/2006/wordml" xmlns:wps="http://schemas.microsoft.com/office/word/2010/wordprocessingShape" mc:Ignorable="w14 w15 wp14">
+<w:footnotes xmlns:wpc="http://schemas.microsoft.com/office/word/2010/wordprocessingCanvas" xmlns:cx="http://schemas.microsoft.com/office/drawing/2014/chartex" xmlns:cx1="http://schemas.microsoft.com/office/drawing/2015/9/8/chartex" xmlns:cx2="http://schemas.microsoft.com/office/drawing/2015/10/21/chartex" xmlns:cx3="http://schemas.microsoft.com/office/drawing/2016/5/9/chartex" xmlns:cx4="http://schemas.microsoft.com/office/drawing/2016/5/10/chartex" xmlns:cx5="http://schemas.microsoft.com/office/drawing/2016/5/11/chartex" xmlns:mc="http://schemas.openxmlformats.org/markup-compatibility/2006" xmlns:o="urn:schemas-microsoft-com:office:office" xmlns:r="http://schemas.openxmlformats.org/officeDocument/2006/relationships" xmlns:m="http://schemas.openxmlformats.org/officeDocument/2006/math" xmlns:v="urn:schemas-microsoft-com:vml" xmlns:wp14="http://schemas.microsoft.com/office/word/2010/wordprocessingDrawing" xmlns:wp="http://schemas.openxmlformats.org/drawingml/2006/wordprocessingDrawing" xmlns:w10="urn:schemas-microsoft-com:office:word" xmlns:w="http://schemas.openxmlformats.org/wordprocessingml/2006/main" xmlns:w14="http://schemas.microsoft.com/office/word/2010/wordml" xmlns:w15="http://schemas.microsoft.com/office/word/2012/wordml" xmlns:w16se="http://schemas.microsoft.com/office/word/2015/wordml/symex" xmlns:wpg="http://schemas.microsoft.com/office/word/2010/wordprocessingGroup" xmlns:wpi="http://schemas.microsoft.com/office/word/2010/wordprocessingInk" xmlns:wne="http://schemas.microsoft.com/office/word/2006/wordml" xmlns:wps="http://schemas.microsoft.com/office/word/2010/wordprocessingShape" mc:Ignorable="w14 w15 w16se wp14">
   <w:footnote w:type="separator" w:id="-1">
     <w:p>
       <w:pPr>
@@ -7052,7 +7055,7 @@
 </file>
 
 <file path=word/header1.xml><?xml version="1.0" encoding="utf-8"?>
-<w:hdr xmlns:wpc="http://schemas.microsoft.com/office/word/2010/wordprocessingCanvas" xmlns:mo="http://schemas.microsoft.com/office/mac/office/2008/main" xmlns:mc="http://schemas.openxmlformats.org/markup-compatibility/2006" xmlns:mv="urn:schemas-microsoft-com:mac:vml" xmlns:o="urn:schemas-microsoft-com:office:office" xmlns:r="http://schemas.openxmlformats.org/officeDocument/2006/relationships" xmlns:m="http://schemas.openxmlformats.org/officeDocument/2006/math" xmlns:v="urn:schemas-microsoft-com:vml" xmlns:wp14="http://schemas.microsoft.com/office/word/2010/wordprocessingDrawing" xmlns:wp="http://schemas.openxmlformats.org/drawingml/2006/wordprocessingDrawing" xmlns:w10="urn:schemas-microsoft-com:office:word" xmlns:w="http://schemas.openxmlformats.org/wordprocessingml/2006/main" xmlns:w14="http://schemas.microsoft.com/office/word/2010/wordml" xmlns:w15="http://schemas.microsoft.com/office/word/2012/wordml" xmlns:wpg="http://schemas.microsoft.com/office/word/2010/wordprocessingGroup" xmlns:wpi="http://schemas.microsoft.com/office/word/2010/wordprocessingInk" xmlns:wne="http://schemas.microsoft.com/office/word/2006/wordml" xmlns:wps="http://schemas.microsoft.com/office/word/2010/wordprocessingShape" mc:Ignorable="w14 w15 wp14">
+<w:hdr xmlns:wpc="http://schemas.microsoft.com/office/word/2010/wordprocessingCanvas" xmlns:cx="http://schemas.microsoft.com/office/drawing/2014/chartex" xmlns:cx1="http://schemas.microsoft.com/office/drawing/2015/9/8/chartex" xmlns:cx2="http://schemas.microsoft.com/office/drawing/2015/10/21/chartex" xmlns:cx3="http://schemas.microsoft.com/office/drawing/2016/5/9/chartex" xmlns:cx4="http://schemas.microsoft.com/office/drawing/2016/5/10/chartex" xmlns:cx5="http://schemas.microsoft.com/office/drawing/2016/5/11/chartex" xmlns:mc="http://schemas.openxmlformats.org/markup-compatibility/2006" xmlns:o="urn:schemas-microsoft-com:office:office" xmlns:r="http://schemas.openxmlformats.org/officeDocument/2006/relationships" xmlns:m="http://schemas.openxmlformats.org/officeDocument/2006/math" xmlns:v="urn:schemas-microsoft-com:vml" xmlns:wp14="http://schemas.microsoft.com/office/word/2010/wordprocessingDrawing" xmlns:wp="http://schemas.openxmlformats.org/drawingml/2006/wordprocessingDrawing" xmlns:w10="urn:schemas-microsoft-com:office:word" xmlns:w="http://schemas.openxmlformats.org/wordprocessingml/2006/main" xmlns:w14="http://schemas.microsoft.com/office/word/2010/wordml" xmlns:w15="http://schemas.microsoft.com/office/word/2012/wordml" xmlns:w16se="http://schemas.microsoft.com/office/word/2015/wordml/symex" xmlns:wpg="http://schemas.microsoft.com/office/word/2010/wordprocessingGroup" xmlns:wpi="http://schemas.microsoft.com/office/word/2010/wordprocessingInk" xmlns:wne="http://schemas.microsoft.com/office/word/2006/wordml" xmlns:wps="http://schemas.microsoft.com/office/word/2010/wordprocessingShape" mc:Ignorable="w14 w15 w16se wp14">
   <w:p>
     <w:pPr>
       <w:jc w:val="left"/>
@@ -7062,8 +7065,8 @@
 </file>
 
 <file path=word/numbering.xml><?xml version="1.0" encoding="utf-8"?>
-<w:numbering xmlns:wpc="http://schemas.microsoft.com/office/word/2010/wordprocessingCanvas" xmlns:mo="http://schemas.microsoft.com/office/mac/office/2008/main" xmlns:mc="http://schemas.openxmlformats.org/markup-compatibility/2006" xmlns:mv="urn:schemas-microsoft-com:mac:vml" xmlns:o="urn:schemas-microsoft-com:office:office" xmlns:r="http://schemas.openxmlformats.org/officeDocument/2006/relationships" xmlns:m="http://schemas.openxmlformats.org/officeDocument/2006/math" xmlns:v="urn:schemas-microsoft-com:vml" xmlns:wp14="http://schemas.microsoft.com/office/word/2010/wordprocessingDrawing" xmlns:wp="http://schemas.openxmlformats.org/drawingml/2006/wordprocessingDrawing" xmlns:w10="urn:schemas-microsoft-com:office:word" xmlns:w="http://schemas.openxmlformats.org/wordprocessingml/2006/main" xmlns:w14="http://schemas.microsoft.com/office/word/2010/wordml" xmlns:w15="http://schemas.microsoft.com/office/word/2012/wordml" xmlns:wpg="http://schemas.microsoft.com/office/word/2010/wordprocessingGroup" xmlns:wpi="http://schemas.microsoft.com/office/word/2010/wordprocessingInk" xmlns:wne="http://schemas.microsoft.com/office/word/2006/wordml" xmlns:wps="http://schemas.microsoft.com/office/word/2010/wordprocessingShape" mc:Ignorable="w14 w15 wp14">
-  <w:abstractNum w:abstractNumId="0">
+<w:numbering xmlns:wpc="http://schemas.microsoft.com/office/word/2010/wordprocessingCanvas" xmlns:cx="http://schemas.microsoft.com/office/drawing/2014/chartex" xmlns:cx1="http://schemas.microsoft.com/office/drawing/2015/9/8/chartex" xmlns:cx2="http://schemas.microsoft.com/office/drawing/2015/10/21/chartex" xmlns:cx3="http://schemas.microsoft.com/office/drawing/2016/5/9/chartex" xmlns:cx4="http://schemas.microsoft.com/office/drawing/2016/5/10/chartex" xmlns:cx5="http://schemas.microsoft.com/office/drawing/2016/5/11/chartex" xmlns:mc="http://schemas.openxmlformats.org/markup-compatibility/2006" xmlns:o="urn:schemas-microsoft-com:office:office" xmlns:r="http://schemas.openxmlformats.org/officeDocument/2006/relationships" xmlns:m="http://schemas.openxmlformats.org/officeDocument/2006/math" xmlns:v="urn:schemas-microsoft-com:vml" xmlns:wp14="http://schemas.microsoft.com/office/word/2010/wordprocessingDrawing" xmlns:wp="http://schemas.openxmlformats.org/drawingml/2006/wordprocessingDrawing" xmlns:w10="urn:schemas-microsoft-com:office:word" xmlns:w="http://schemas.openxmlformats.org/wordprocessingml/2006/main" xmlns:w14="http://schemas.microsoft.com/office/word/2010/wordml" xmlns:w15="http://schemas.microsoft.com/office/word/2012/wordml" xmlns:w16se="http://schemas.microsoft.com/office/word/2015/wordml/symex" xmlns:wpg="http://schemas.microsoft.com/office/word/2010/wordprocessingGroup" xmlns:wpi="http://schemas.microsoft.com/office/word/2010/wordprocessingInk" xmlns:wne="http://schemas.microsoft.com/office/word/2006/wordml" xmlns:wps="http://schemas.microsoft.com/office/word/2010/wordprocessingShape" mc:Ignorable="w14 w15 w16se wp14">
+  <w:abstractNum w:abstractNumId="0" w15:restartNumberingAfterBreak="0">
     <w:nsid w:val="00BC55F1"/>
     <w:multiLevelType w:val="multilevel"/>
     <w:tmpl w:val="A96C3E2C"/>
@@ -7176,7 +7179,7 @@
       </w:rPr>
     </w:lvl>
   </w:abstractNum>
-  <w:abstractNum w:abstractNumId="1">
+  <w:abstractNum w:abstractNumId="1" w15:restartNumberingAfterBreak="0">
     <w:nsid w:val="04FB4073"/>
     <w:multiLevelType w:val="multilevel"/>
     <w:tmpl w:val="8E8C162A"/>
@@ -7289,7 +7292,7 @@
       </w:rPr>
     </w:lvl>
   </w:abstractNum>
-  <w:abstractNum w:abstractNumId="2">
+  <w:abstractNum w:abstractNumId="2" w15:restartNumberingAfterBreak="0">
     <w:nsid w:val="09646BB3"/>
     <w:multiLevelType w:val="multilevel"/>
     <w:tmpl w:val="F15A8A06"/>
@@ -7402,7 +7405,7 @@
       </w:rPr>
     </w:lvl>
   </w:abstractNum>
-  <w:abstractNum w:abstractNumId="3">
+  <w:abstractNum w:abstractNumId="3" w15:restartNumberingAfterBreak="0">
     <w:nsid w:val="0F6F4B6E"/>
     <w:multiLevelType w:val="multilevel"/>
     <w:tmpl w:val="EE4C830A"/>
@@ -7515,7 +7518,7 @@
       </w:rPr>
     </w:lvl>
   </w:abstractNum>
-  <w:abstractNum w:abstractNumId="4">
+  <w:abstractNum w:abstractNumId="4" w15:restartNumberingAfterBreak="0">
     <w:nsid w:val="1B3317EC"/>
     <w:multiLevelType w:val="multilevel"/>
     <w:tmpl w:val="C50A9C94"/>
@@ -7628,7 +7631,7 @@
       </w:rPr>
     </w:lvl>
   </w:abstractNum>
-  <w:abstractNum w:abstractNumId="5">
+  <w:abstractNum w:abstractNumId="5" w15:restartNumberingAfterBreak="0">
     <w:nsid w:val="1D6B41D2"/>
     <w:multiLevelType w:val="hybridMultilevel"/>
     <w:tmpl w:val="CA585112"/>
@@ -7714,7 +7717,7 @@
       </w:pPr>
     </w:lvl>
   </w:abstractNum>
-  <w:abstractNum w:abstractNumId="6">
+  <w:abstractNum w:abstractNumId="6" w15:restartNumberingAfterBreak="0">
     <w:nsid w:val="296125F4"/>
     <w:multiLevelType w:val="multilevel"/>
     <w:tmpl w:val="764A526C"/>
@@ -7827,7 +7830,7 @@
       </w:rPr>
     </w:lvl>
   </w:abstractNum>
-  <w:abstractNum w:abstractNumId="7">
+  <w:abstractNum w:abstractNumId="7" w15:restartNumberingAfterBreak="0">
     <w:nsid w:val="2F4D6239"/>
     <w:multiLevelType w:val="multilevel"/>
     <w:tmpl w:val="C7D25436"/>
@@ -7940,7 +7943,7 @@
       </w:rPr>
     </w:lvl>
   </w:abstractNum>
-  <w:abstractNum w:abstractNumId="8">
+  <w:abstractNum w:abstractNumId="8" w15:restartNumberingAfterBreak="0">
     <w:nsid w:val="34B827E9"/>
     <w:multiLevelType w:val="multilevel"/>
     <w:tmpl w:val="C07835EC"/>
@@ -8053,7 +8056,7 @@
       </w:rPr>
     </w:lvl>
   </w:abstractNum>
-  <w:abstractNum w:abstractNumId="9">
+  <w:abstractNum w:abstractNumId="9" w15:restartNumberingAfterBreak="0">
     <w:nsid w:val="353164E5"/>
     <w:multiLevelType w:val="multilevel"/>
     <w:tmpl w:val="F6ACC0D6"/>
@@ -8166,7 +8169,7 @@
       </w:rPr>
     </w:lvl>
   </w:abstractNum>
-  <w:abstractNum w:abstractNumId="10">
+  <w:abstractNum w:abstractNumId="10" w15:restartNumberingAfterBreak="0">
     <w:nsid w:val="36F502DD"/>
     <w:multiLevelType w:val="multilevel"/>
     <w:tmpl w:val="F13C4D7E"/>
@@ -8279,7 +8282,7 @@
       </w:rPr>
     </w:lvl>
   </w:abstractNum>
-  <w:abstractNum w:abstractNumId="11">
+  <w:abstractNum w:abstractNumId="11" w15:restartNumberingAfterBreak="0">
     <w:nsid w:val="43153B19"/>
     <w:multiLevelType w:val="hybridMultilevel"/>
     <w:tmpl w:val="C9CC415C"/>
@@ -8392,7 +8395,7 @@
       </w:rPr>
     </w:lvl>
   </w:abstractNum>
-  <w:abstractNum w:abstractNumId="12">
+  <w:abstractNum w:abstractNumId="12" w15:restartNumberingAfterBreak="0">
     <w:nsid w:val="4565795C"/>
     <w:multiLevelType w:val="multilevel"/>
     <w:tmpl w:val="007025F8"/>
@@ -8505,7 +8508,7 @@
       </w:rPr>
     </w:lvl>
   </w:abstractNum>
-  <w:abstractNum w:abstractNumId="13">
+  <w:abstractNum w:abstractNumId="13" w15:restartNumberingAfterBreak="0">
     <w:nsid w:val="4C1B5C1F"/>
     <w:multiLevelType w:val="multilevel"/>
     <w:tmpl w:val="958CA6C6"/>
@@ -8618,7 +8621,7 @@
       </w:rPr>
     </w:lvl>
   </w:abstractNum>
-  <w:abstractNum w:abstractNumId="14">
+  <w:abstractNum w:abstractNumId="14" w15:restartNumberingAfterBreak="0">
     <w:nsid w:val="4D7679B1"/>
     <w:multiLevelType w:val="multilevel"/>
     <w:tmpl w:val="B922CA36"/>
@@ -8731,7 +8734,7 @@
       </w:rPr>
     </w:lvl>
   </w:abstractNum>
-  <w:abstractNum w:abstractNumId="15">
+  <w:abstractNum w:abstractNumId="15" w15:restartNumberingAfterBreak="0">
     <w:nsid w:val="527C1B17"/>
     <w:multiLevelType w:val="multilevel"/>
     <w:tmpl w:val="CB040724"/>
@@ -8844,7 +8847,7 @@
       </w:rPr>
     </w:lvl>
   </w:abstractNum>
-  <w:abstractNum w:abstractNumId="16">
+  <w:abstractNum w:abstractNumId="16" w15:restartNumberingAfterBreak="0">
     <w:nsid w:val="5DDF082D"/>
     <w:multiLevelType w:val="multilevel"/>
     <w:tmpl w:val="9BC202E2"/>
@@ -8957,7 +8960,7 @@
       </w:rPr>
     </w:lvl>
   </w:abstractNum>
-  <w:abstractNum w:abstractNumId="17">
+  <w:abstractNum w:abstractNumId="17" w15:restartNumberingAfterBreak="0">
     <w:nsid w:val="74A10672"/>
     <w:multiLevelType w:val="hybridMultilevel"/>
     <w:tmpl w:val="8D6E4D9C"/>
@@ -9070,7 +9073,7 @@
       </w:rPr>
     </w:lvl>
   </w:abstractNum>
-  <w:abstractNum w:abstractNumId="18">
+  <w:abstractNum w:abstractNumId="18" w15:restartNumberingAfterBreak="0">
     <w:nsid w:val="7A32362F"/>
     <w:multiLevelType w:val="multilevel"/>
     <w:tmpl w:val="ECE80910"/>
@@ -9244,7 +9247,7 @@
 </file>
 
 <file path=word/styles.xml><?xml version="1.0" encoding="utf-8"?>
-<w:styles xmlns:mc="http://schemas.openxmlformats.org/markup-compatibility/2006" xmlns:r="http://schemas.openxmlformats.org/officeDocument/2006/relationships" xmlns:w="http://schemas.openxmlformats.org/wordprocessingml/2006/main" xmlns:w14="http://schemas.microsoft.com/office/word/2010/wordml" xmlns:w15="http://schemas.microsoft.com/office/word/2012/wordml" mc:Ignorable="w14 w15">
+<w:styles xmlns:mc="http://schemas.openxmlformats.org/markup-compatibility/2006" xmlns:r="http://schemas.openxmlformats.org/officeDocument/2006/relationships" xmlns:w="http://schemas.openxmlformats.org/wordprocessingml/2006/main" xmlns:w14="http://schemas.microsoft.com/office/word/2010/wordml" xmlns:w15="http://schemas.microsoft.com/office/word/2012/wordml" xmlns:w16se="http://schemas.microsoft.com/office/word/2015/wordml/symex" mc:Ignorable="w14 w15 w16se">
   <w:docDefaults>
     <w:rPrDefault>
       <w:rPr>
@@ -9263,7 +9266,7 @@
       </w:pPr>
     </w:pPrDefault>
   </w:docDefaults>
-  <w:latentStyles w:defLockedState="0" w:defUIPriority="99" w:defSemiHidden="0" w:defUnhideWhenUsed="0" w:defQFormat="0" w:count="382">
+  <w:latentStyles w:defLockedState="0" w:defUIPriority="99" w:defSemiHidden="0" w:defUnhideWhenUsed="0" w:defQFormat="0" w:count="374">
     <w:lsdException w:name="Normal" w:uiPriority="0" w:qFormat="1"/>
     <w:lsdException w:name="heading 1" w:uiPriority="0" w:qFormat="1"/>
     <w:lsdException w:name="heading 2" w:semiHidden="1" w:uiPriority="9" w:unhideWhenUsed="1" w:qFormat="1"/>
@@ -9641,7 +9644,7 @@
   <w:style w:type="paragraph" w:default="1" w:styleId="Normal">
     <w:name w:val="Normal"/>
   </w:style>
-  <w:style w:type="paragraph" w:styleId="Heading1">
+  <w:style w:type="paragraph" w:styleId="Ttulo1">
     <w:name w:val="heading 1"/>
     <w:basedOn w:val="Normal"/>
     <w:next w:val="Normal"/>
@@ -9658,7 +9661,7 @@
       <w:szCs w:val="40"/>
     </w:rPr>
   </w:style>
-  <w:style w:type="paragraph" w:styleId="Heading2">
+  <w:style w:type="paragraph" w:styleId="Cabealho2">
     <w:name w:val="heading 2"/>
     <w:basedOn w:val="Normal"/>
     <w:next w:val="Normal"/>
@@ -9673,7 +9676,7 @@
       <w:szCs w:val="32"/>
     </w:rPr>
   </w:style>
-  <w:style w:type="paragraph" w:styleId="Heading3">
+  <w:style w:type="paragraph" w:styleId="Cabealho3">
     <w:name w:val="heading 3"/>
     <w:basedOn w:val="Normal"/>
     <w:next w:val="Normal"/>
@@ -9687,7 +9690,7 @@
       <w:color w:val="434343"/>
     </w:rPr>
   </w:style>
-  <w:style w:type="paragraph" w:styleId="Heading4">
+  <w:style w:type="paragraph" w:styleId="Cabealho4">
     <w:name w:val="heading 4"/>
     <w:basedOn w:val="Normal"/>
     <w:next w:val="Normal"/>
@@ -9703,7 +9706,7 @@
       <w:szCs w:val="24"/>
     </w:rPr>
   </w:style>
-  <w:style w:type="paragraph" w:styleId="Heading5">
+  <w:style w:type="paragraph" w:styleId="Cabealho5">
     <w:name w:val="heading 5"/>
     <w:basedOn w:val="Normal"/>
     <w:next w:val="Normal"/>
@@ -9719,7 +9722,7 @@
       <w:szCs w:val="22"/>
     </w:rPr>
   </w:style>
-  <w:style w:type="paragraph" w:styleId="Heading6">
+  <w:style w:type="paragraph" w:styleId="Cabealho6">
     <w:name w:val="heading 6"/>
     <w:basedOn w:val="Normal"/>
     <w:next w:val="Normal"/>
@@ -9736,13 +9739,13 @@
       <w:szCs w:val="22"/>
     </w:rPr>
   </w:style>
-  <w:style w:type="character" w:default="1" w:styleId="DefaultParagraphFont">
+  <w:style w:type="character" w:default="1" w:styleId="Tipodeletrapredefinidodopargrafo">
     <w:name w:val="Default Paragraph Font"/>
     <w:uiPriority w:val="1"/>
     <w:semiHidden/>
     <w:unhideWhenUsed/>
   </w:style>
-  <w:style w:type="table" w:default="1" w:styleId="TableNormal">
+  <w:style w:type="table" w:default="1" w:styleId="Tabelanormal">
     <w:name w:val="Normal Table"/>
     <w:uiPriority w:val="99"/>
     <w:semiHidden/>
@@ -9757,7 +9760,7 @@
       </w:tblCellMar>
     </w:tblPr>
   </w:style>
-  <w:style w:type="numbering" w:default="1" w:styleId="NoList">
+  <w:style w:type="numbering" w:default="1" w:styleId="Semlista">
     <w:name w:val="No List"/>
     <w:uiPriority w:val="99"/>
     <w:semiHidden/>
@@ -9774,7 +9777,7 @@
       </w:tblCellMar>
     </w:tblPr>
   </w:style>
-  <w:style w:type="paragraph" w:styleId="Title">
+  <w:style w:type="paragraph" w:styleId="Ttulo">
     <w:name w:val="Title"/>
     <w:basedOn w:val="Normal"/>
     <w:next w:val="Normal"/>
@@ -9788,7 +9791,7 @@
       <w:szCs w:val="52"/>
     </w:rPr>
   </w:style>
-  <w:style w:type="paragraph" w:styleId="Subtitle">
+  <w:style w:type="paragraph" w:styleId="Subttulo">
     <w:name w:val="Subtitle"/>
     <w:basedOn w:val="Normal"/>
     <w:next w:val="Normal"/>
@@ -9804,7 +9807,7 @@
       <w:szCs w:val="30"/>
     </w:rPr>
   </w:style>
-  <w:style w:type="paragraph" w:styleId="NoSpacing">
+  <w:style w:type="paragraph" w:styleId="SemEspaamento">
     <w:name w:val="No Spacing"/>
     <w:uiPriority w:val="1"/>
     <w:qFormat/>
@@ -9813,7 +9816,7 @@
       <w:spacing w:line="240" w:lineRule="auto"/>
     </w:pPr>
   </w:style>
-  <w:style w:type="paragraph" w:styleId="ListParagraph">
+  <w:style w:type="paragraph" w:styleId="PargrafodaLista">
     <w:name w:val="List Paragraph"/>
     <w:basedOn w:val="Normal"/>
     <w:uiPriority w:val="34"/>
@@ -9824,7 +9827,7 @@
       <w:contextualSpacing/>
     </w:pPr>
   </w:style>
-  <w:style w:type="paragraph" w:styleId="TOC1">
+  <w:style w:type="paragraph" w:styleId="ndice1">
     <w:name w:val="toc 1"/>
     <w:basedOn w:val="Normal"/>
     <w:next w:val="Normal"/>
@@ -9836,9 +9839,9 @@
       <w:spacing w:after="100"/>
     </w:pPr>
   </w:style>
-  <w:style w:type="character" w:styleId="Hyperlink">
+  <w:style w:type="character" w:styleId="Hiperligao">
     <w:name w:val="Hyperlink"/>
-    <w:basedOn w:val="DefaultParagraphFont"/>
+    <w:basedOn w:val="Tipodeletrapredefinidodopargrafo"/>
     <w:uiPriority w:val="99"/>
     <w:unhideWhenUsed/>
     <w:rsid w:val="00B97634"/>

</xml_diff>